<commit_message>
WIP with some improvements
Updated json (BG paths/ story / OptionNeg); get the Bgs in as a array
(this.bg[index]; find a way to cycle them through with depth); also
update optionNeg and random placement
</commit_message>
<xml_diff>
--- a/gamedocs/Das muss halts so....docx
+++ b/gamedocs/Das muss halts so....docx
@@ -181,13 +181,115 @@
           <w:lang w:val="en-US"/>
         </w:rPr>
       </w:pPr>
+      <w:r>
+        <w:rPr>
+          <w:highlight w:val="yellow"/>
+          <w:lang w:val="en-US"/>
+        </w:rPr>
+        <w:t>You are standing at a crossroad, there is a way to left; a Road to right and you could move on straight ahead</w:t>
+      </w:r>
+    </w:p>
+    <w:p>
+      <w:pPr>
+        <w:pStyle w:val="ListParagraph"/>
+        <w:numPr>
+          <w:ilvl w:val="1"/>
+          <w:numId w:val="1"/>
+        </w:numPr>
+        <w:rPr>
+          <w:highlight w:val="yellow"/>
+          <w:lang w:val="en-US"/>
+        </w:rPr>
+      </w:pPr>
+      <w:r>
+        <w:rPr>
+          <w:highlight w:val="yellow"/>
+          <w:lang w:val="en-US"/>
+        </w:rPr>
+        <w:t>I’ll just sit down</w:t>
+      </w:r>
+    </w:p>
+    <w:p>
+      <w:pPr>
+        <w:pStyle w:val="ListParagraph"/>
+        <w:numPr>
+          <w:ilvl w:val="0"/>
+          <w:numId w:val="1"/>
+        </w:numPr>
+        <w:rPr>
+          <w:highlight w:val="yellow"/>
+          <w:lang w:val="en-US"/>
+        </w:rPr>
+      </w:pPr>
+      <w:r>
+        <w:rPr>
+          <w:highlight w:val="yellow"/>
+          <w:lang w:val="en-US"/>
+        </w:rPr>
+        <w:t>You find a Lotto</w:t>
+      </w:r>
+      <w:r>
+        <w:rPr>
+          <w:highlight w:val="yellow"/>
+          <w:lang w:val="en-US"/>
+        </w:rPr>
+        <w:t xml:space="preserve"> ticket</w:t>
+      </w:r>
+      <w:r>
+        <w:rPr>
+          <w:highlight w:val="yellow"/>
+          <w:lang w:val="en-US"/>
+        </w:rPr>
+        <w:t xml:space="preserve"> with 6 correct numbers!!!!</w:t>
+      </w:r>
+    </w:p>
+    <w:p>
+      <w:pPr>
+        <w:pStyle w:val="ListParagraph"/>
+        <w:numPr>
+          <w:ilvl w:val="1"/>
+          <w:numId w:val="1"/>
+        </w:numPr>
+        <w:rPr>
+          <w:highlight w:val="yellow"/>
+          <w:lang w:val="en-US"/>
+        </w:rPr>
+      </w:pPr>
+      <w:r>
+        <w:rPr>
+          <w:highlight w:val="yellow"/>
+          <w:lang w:val="en-US"/>
+        </w:rPr>
+        <w:t>Hm</w:t>
+      </w:r>
       <w:bookmarkStart w:id="0" w:name="_GoBack"/>
-      <w:r>
-        <w:rPr>
-          <w:highlight w:val="yellow"/>
-          <w:lang w:val="en-US"/>
-        </w:rPr>
-        <w:t>You are standing at a crossroad, there is a way to left; a Road to right and you could move on straight ahead</w:t>
+      <w:bookmarkEnd w:id="0"/>
+      <w:r>
+        <w:rPr>
+          <w:highlight w:val="yellow"/>
+          <w:lang w:val="en-US"/>
+        </w:rPr>
+        <w:t>mm I still have 10 bucks, I’m fine.</w:t>
+      </w:r>
+    </w:p>
+    <w:p>
+      <w:pPr>
+        <w:pStyle w:val="ListParagraph"/>
+        <w:numPr>
+          <w:ilvl w:val="0"/>
+          <w:numId w:val="1"/>
+        </w:numPr>
+        <w:rPr>
+          <w:highlight w:val="lightGray"/>
+          <w:lang w:val="en-US"/>
+        </w:rPr>
+      </w:pPr>
+      <w:r>
+        <w:rPr>
+          <w:highlight w:val="lightGray"/>
+          <w:lang w:val="en-US"/>
+        </w:rPr>
+        <w:t>Your favorite game finally downloaded after 3 hours</w:t>
       </w:r>
     </w:p>
     <w:p>
@@ -198,17 +300,19 @@
           <w:numId w:val="1"/>
         </w:numPr>
         <w:rPr>
-          <w:highlight w:val="yellow"/>
-          <w:lang w:val="en-US"/>
-        </w:rPr>
-      </w:pPr>
-      <w:r>
-        <w:rPr>
-          <w:highlight w:val="yellow"/>
-          <w:lang w:val="en-US"/>
-        </w:rPr>
-        <w:t>I’ll just sit down</w:t>
-      </w:r>
+          <w:highlight w:val="lightGray"/>
+          <w:lang w:val="en-US"/>
+        </w:rPr>
+      </w:pPr>
+      <w:proofErr w:type="spellStart"/>
+      <w:r>
+        <w:rPr>
+          <w:highlight w:val="lightGray"/>
+          <w:lang w:val="en-US"/>
+        </w:rPr>
+        <w:t>ZzzZZzZzZzZzZz</w:t>
+      </w:r>
+      <w:proofErr w:type="spellEnd"/>
     </w:p>
     <w:p>
       <w:pPr>
@@ -227,21 +331,49 @@
           <w:highlight w:val="yellow"/>
           <w:lang w:val="en-US"/>
         </w:rPr>
-        <w:t>You find a Lotto</w:t>
-      </w:r>
-      <w:r>
-        <w:rPr>
-          <w:highlight w:val="yellow"/>
-          <w:lang w:val="en-US"/>
-        </w:rPr>
-        <w:t xml:space="preserve"> ticket</w:t>
-      </w:r>
-      <w:r>
-        <w:rPr>
-          <w:highlight w:val="yellow"/>
-          <w:lang w:val="en-US"/>
-        </w:rPr>
-        <w:t xml:space="preserve"> with 6 correct numbers!!!!</w:t>
+        <w:t xml:space="preserve">A </w:t>
+      </w:r>
+      <w:r>
+        <w:rPr>
+          <w:highlight w:val="yellow"/>
+          <w:lang w:val="en-US"/>
+        </w:rPr>
+        <w:t>Pokémon</w:t>
+      </w:r>
+      <w:r>
+        <w:rPr>
+          <w:highlight w:val="yellow"/>
+          <w:lang w:val="en-US"/>
+        </w:rPr>
+        <w:t xml:space="preserve"> appears before you ready to be </w:t>
+      </w:r>
+      <w:r>
+        <w:rPr>
+          <w:highlight w:val="yellow"/>
+          <w:lang w:val="en-US"/>
+        </w:rPr>
+        <w:t>catches</w:t>
+      </w:r>
+      <w:r>
+        <w:rPr>
+          <w:highlight w:val="yellow"/>
+          <w:lang w:val="en-US"/>
+        </w:rPr>
+        <w:t xml:space="preserve"> (</w:t>
+      </w:r>
+      <w:r>
+        <w:rPr>
+          <w:highlight w:val="yellow"/>
+          <w:lang w:val="en-US"/>
+        </w:rPr>
+        <w:t>Pokémon</w:t>
+      </w:r>
+      <w:r>
+        <w:rPr>
+          <w:highlight w:val="yellow"/>
+          <w:lang w:val="en-US"/>
+        </w:rPr>
+        <w:t xml:space="preserve"> go)</w:t>
       </w:r>
     </w:p>
     <w:p>
@@ -261,7 +393,30 @@
           <w:highlight w:val="yellow"/>
           <w:lang w:val="en-US"/>
         </w:rPr>
-        <w:t>Hmmm I still have 10 bucks, I’m fine.</w:t>
+        <w:t xml:space="preserve">I </w:t>
+      </w:r>
+      <w:proofErr w:type="spellStart"/>
+      <w:r>
+        <w:rPr>
+          <w:highlight w:val="yellow"/>
+          <w:lang w:val="en-US"/>
+        </w:rPr>
+        <w:t>wanna</w:t>
+      </w:r>
+      <w:proofErr w:type="spellEnd"/>
+      <w:r>
+        <w:rPr>
+          <w:highlight w:val="yellow"/>
+          <w:lang w:val="en-US"/>
+        </w:rPr>
+        <w:t xml:space="preserve"> </w:t>
+      </w:r>
+      <w:r>
+        <w:rPr>
+          <w:highlight w:val="yellow"/>
+          <w:lang w:val="en-US"/>
+        </w:rPr>
+        <w:t>take a nap</w:t>
       </w:r>
     </w:p>
     <w:p>
@@ -281,7 +436,21 @@
           <w:highlight w:val="yellow"/>
           <w:lang w:val="en-US"/>
         </w:rPr>
-        <w:t>Your favorite game finally downloaded after 3 hours</w:t>
+        <w:t xml:space="preserve">Your letter to </w:t>
+      </w:r>
+      <w:r>
+        <w:rPr>
+          <w:highlight w:val="yellow"/>
+          <w:lang w:val="en-US"/>
+        </w:rPr>
+        <w:t>Hogwarts</w:t>
+      </w:r>
+      <w:r>
+        <w:rPr>
+          <w:highlight w:val="yellow"/>
+          <w:lang w:val="en-US"/>
+        </w:rPr>
+        <w:t xml:space="preserve"> just arrived</w:t>
       </w:r>
     </w:p>
     <w:p>
@@ -292,18 +461,17 @@
           <w:numId w:val="1"/>
         </w:numPr>
         <w:rPr>
-          <w:lang w:val="en-US"/>
-        </w:rPr>
-      </w:pPr>
-      <w:proofErr w:type="spellStart"/>
-      <w:r>
-        <w:rPr>
-          <w:highlight w:val="yellow"/>
-          <w:lang w:val="en-US"/>
-        </w:rPr>
-        <w:t>ZzzZZzZzZzZzZz</w:t>
-      </w:r>
-      <w:proofErr w:type="spellEnd"/>
+          <w:highlight w:val="yellow"/>
+          <w:lang w:val="en-US"/>
+        </w:rPr>
+      </w:pPr>
+      <w:r>
+        <w:rPr>
+          <w:highlight w:val="yellow"/>
+          <w:lang w:val="en-US"/>
+        </w:rPr>
+        <w:t>I’ll finish my sandwich</w:t>
+      </w:r>
     </w:p>
     <w:p>
       <w:pPr>
@@ -322,165 +490,6 @@
           <w:highlight w:val="yellow"/>
           <w:lang w:val="en-US"/>
         </w:rPr>
-        <w:t xml:space="preserve">A </w:t>
-      </w:r>
-      <w:r>
-        <w:rPr>
-          <w:highlight w:val="yellow"/>
-          <w:lang w:val="en-US"/>
-        </w:rPr>
-        <w:t>Pokémon</w:t>
-      </w:r>
-      <w:r>
-        <w:rPr>
-          <w:highlight w:val="yellow"/>
-          <w:lang w:val="en-US"/>
-        </w:rPr>
-        <w:t xml:space="preserve"> appears before you ready to be </w:t>
-      </w:r>
-      <w:r>
-        <w:rPr>
-          <w:highlight w:val="yellow"/>
-          <w:lang w:val="en-US"/>
-        </w:rPr>
-        <w:t>catches</w:t>
-      </w:r>
-      <w:r>
-        <w:rPr>
-          <w:highlight w:val="yellow"/>
-          <w:lang w:val="en-US"/>
-        </w:rPr>
-        <w:t xml:space="preserve"> (</w:t>
-      </w:r>
-      <w:r>
-        <w:rPr>
-          <w:highlight w:val="yellow"/>
-          <w:lang w:val="en-US"/>
-        </w:rPr>
-        <w:t>Pokémon</w:t>
-      </w:r>
-      <w:r>
-        <w:rPr>
-          <w:highlight w:val="yellow"/>
-          <w:lang w:val="en-US"/>
-        </w:rPr>
-        <w:t xml:space="preserve"> go)</w:t>
-      </w:r>
-    </w:p>
-    <w:p>
-      <w:pPr>
-        <w:pStyle w:val="ListParagraph"/>
-        <w:numPr>
-          <w:ilvl w:val="1"/>
-          <w:numId w:val="1"/>
-        </w:numPr>
-        <w:rPr>
-          <w:highlight w:val="yellow"/>
-          <w:lang w:val="en-US"/>
-        </w:rPr>
-      </w:pPr>
-      <w:r>
-        <w:rPr>
-          <w:highlight w:val="yellow"/>
-          <w:lang w:val="en-US"/>
-        </w:rPr>
-        <w:t xml:space="preserve">I </w:t>
-      </w:r>
-      <w:proofErr w:type="spellStart"/>
-      <w:r>
-        <w:rPr>
-          <w:highlight w:val="yellow"/>
-          <w:lang w:val="en-US"/>
-        </w:rPr>
-        <w:t>wanna</w:t>
-      </w:r>
-      <w:proofErr w:type="spellEnd"/>
-      <w:r>
-        <w:rPr>
-          <w:highlight w:val="yellow"/>
-          <w:lang w:val="en-US"/>
-        </w:rPr>
-        <w:t xml:space="preserve"> </w:t>
-      </w:r>
-      <w:r>
-        <w:rPr>
-          <w:highlight w:val="yellow"/>
-          <w:lang w:val="en-US"/>
-        </w:rPr>
-        <w:t>take a nap</w:t>
-      </w:r>
-    </w:p>
-    <w:p>
-      <w:pPr>
-        <w:pStyle w:val="ListParagraph"/>
-        <w:numPr>
-          <w:ilvl w:val="0"/>
-          <w:numId w:val="1"/>
-        </w:numPr>
-        <w:rPr>
-          <w:highlight w:val="yellow"/>
-          <w:lang w:val="en-US"/>
-        </w:rPr>
-      </w:pPr>
-      <w:r>
-        <w:rPr>
-          <w:highlight w:val="yellow"/>
-          <w:lang w:val="en-US"/>
-        </w:rPr>
-        <w:t xml:space="preserve">Your letter to </w:t>
-      </w:r>
-      <w:r>
-        <w:rPr>
-          <w:highlight w:val="yellow"/>
-          <w:lang w:val="en-US"/>
-        </w:rPr>
-        <w:t>Hogwarts</w:t>
-      </w:r>
-      <w:r>
-        <w:rPr>
-          <w:highlight w:val="yellow"/>
-          <w:lang w:val="en-US"/>
-        </w:rPr>
-        <w:t xml:space="preserve"> just arrived</w:t>
-      </w:r>
-    </w:p>
-    <w:p>
-      <w:pPr>
-        <w:pStyle w:val="ListParagraph"/>
-        <w:numPr>
-          <w:ilvl w:val="1"/>
-          <w:numId w:val="1"/>
-        </w:numPr>
-        <w:rPr>
-          <w:highlight w:val="yellow"/>
-          <w:lang w:val="en-US"/>
-        </w:rPr>
-      </w:pPr>
-      <w:r>
-        <w:rPr>
-          <w:highlight w:val="yellow"/>
-          <w:lang w:val="en-US"/>
-        </w:rPr>
-        <w:t>I’ll finish my sandwich</w:t>
-      </w:r>
-    </w:p>
-    <w:p>
-      <w:pPr>
-        <w:pStyle w:val="ListParagraph"/>
-        <w:numPr>
-          <w:ilvl w:val="0"/>
-          <w:numId w:val="1"/>
-        </w:numPr>
-        <w:rPr>
-          <w:highlight w:val="yellow"/>
-          <w:lang w:val="en-US"/>
-        </w:rPr>
-      </w:pPr>
-      <w:r>
-        <w:rPr>
-          <w:highlight w:val="yellow"/>
-          <w:lang w:val="en-US"/>
-        </w:rPr>
         <w:t>T</w:t>
       </w:r>
       <w:r>
@@ -488,7 +497,21 @@
           <w:highlight w:val="yellow"/>
           <w:lang w:val="en-US"/>
         </w:rPr>
-        <w:t>he locked door suddenly unlocks with a soft click</w:t>
+        <w:t>he locked</w:t>
+      </w:r>
+      <w:r>
+        <w:rPr>
+          <w:highlight w:val="yellow"/>
+          <w:lang w:val="en-US"/>
+        </w:rPr>
+        <w:t xml:space="preserve"> prison</w:t>
+      </w:r>
+      <w:r>
+        <w:rPr>
+          <w:highlight w:val="yellow"/>
+          <w:lang w:val="en-US"/>
+        </w:rPr>
+        <w:t xml:space="preserve"> door suddenly unlocks with a soft click</w:t>
       </w:r>
     </w:p>
     <w:p>
@@ -582,7 +605,6 @@
         <w:t>)_/¯</w:t>
       </w:r>
     </w:p>
-    <w:bookmarkEnd w:id="0"/>
     <w:p>
       <w:pPr>
         <w:pStyle w:val="ListParagraph"/>
@@ -591,11 +613,13 @@
           <w:numId w:val="1"/>
         </w:numPr>
         <w:rPr>
-          <w:lang w:val="en-US"/>
-        </w:rPr>
-      </w:pPr>
-      <w:r>
-        <w:rPr>
+          <w:highlight w:val="yellow"/>
+          <w:lang w:val="en-US"/>
+        </w:rPr>
+      </w:pPr>
+      <w:r>
+        <w:rPr>
+          <w:highlight w:val="yellow"/>
           <w:lang w:val="en-US"/>
         </w:rPr>
         <w:t>You wake up in a cabin on a ship</w:t>
@@ -609,47 +633,55 @@
           <w:numId w:val="1"/>
         </w:numPr>
         <w:rPr>
-          <w:lang w:val="en-US"/>
-        </w:rPr>
-      </w:pPr>
-      <w:r>
-        <w:rPr>
+          <w:highlight w:val="yellow"/>
+          <w:lang w:val="en-US"/>
+        </w:rPr>
+      </w:pPr>
+      <w:r>
+        <w:rPr>
+          <w:highlight w:val="yellow"/>
           <w:lang w:val="en-US"/>
         </w:rPr>
         <w:t>You are t</w:t>
       </w:r>
       <w:r>
         <w:rPr>
+          <w:highlight w:val="yellow"/>
           <w:lang w:val="en-US"/>
         </w:rPr>
         <w:t xml:space="preserve">he </w:t>
       </w:r>
       <w:r>
         <w:rPr>
+          <w:highlight w:val="yellow"/>
           <w:lang w:val="en-US"/>
         </w:rPr>
         <w:t xml:space="preserve">Captain </w:t>
       </w:r>
       <w:r>
         <w:rPr>
+          <w:highlight w:val="yellow"/>
           <w:lang w:val="en-US"/>
         </w:rPr>
         <w:t xml:space="preserve">of this ship and you </w:t>
       </w:r>
       <w:r>
         <w:rPr>
+          <w:highlight w:val="yellow"/>
           <w:lang w:val="en-US"/>
         </w:rPr>
         <w:t xml:space="preserve">order </w:t>
       </w:r>
       <w:r>
         <w:rPr>
+          <w:highlight w:val="yellow"/>
           <w:lang w:val="en-US"/>
         </w:rPr>
         <w:t>yourself</w:t>
       </w:r>
       <w:r>
         <w:rPr>
+          <w:highlight w:val="yellow"/>
           <w:lang w:val="en-US"/>
         </w:rPr>
         <w:t xml:space="preserve"> to walk the plank</w:t>

</xml_diff>